<commit_message>
Updated user guide and retrospective document.
</commit_message>
<xml_diff>
--- a/Documentation/Retrospective Document.docx
+++ b/Documentation/Retrospective Document.docx
@@ -1465,7 +1465,19 @@
     </w:p>
     <w:p>
       <w:r>
-        <w:t xml:space="preserve">The project was completed within the deadline and all requested functionality was implemented. </w:t>
+        <w:t>The project was completed within the deadline and all requested functionality was implemented.</w:t>
+      </w:r>
+      <w:r>
+        <w:t xml:space="preserve"> A demo of the functionality can be seen by viewing the “Demo.mp4” video</w:t>
+      </w:r>
+      <w:r>
+        <w:t xml:space="preserve"> in the “Documentation” folder</w:t>
+      </w:r>
+      <w:r>
+        <w:t>.</w:t>
+      </w:r>
+      <w:r>
+        <w:t xml:space="preserve"> </w:t>
       </w:r>
       <w:r>
         <w:t xml:space="preserve">Below are features that </w:t>
@@ -1615,6 +1627,7 @@
       </w:pPr>
       <w:bookmarkStart w:id="8" w:name="_Toc24103898"/>
       <w:r>
+        <w:lastRenderedPageBreak/>
         <w:t>Future Improvements</w:t>
       </w:r>
       <w:bookmarkEnd w:id="8"/>
@@ -1625,7 +1638,6 @@
       </w:pPr>
       <w:bookmarkStart w:id="9" w:name="_Toc24103899"/>
       <w:r>
-        <w:lastRenderedPageBreak/>
         <w:t>Drag And Drop</w:t>
       </w:r>
       <w:bookmarkEnd w:id="9"/>
@@ -1801,6 +1813,85 @@
       <w:proofErr w:type="gramEnd"/>
       <w:r>
         <w:t xml:space="preserve"> validation framework to work would be included on the page.</w:t>
+      </w:r>
+    </w:p>
+    <w:p>
+      <w:pPr>
+        <w:pStyle w:val="Heading2"/>
+      </w:pPr>
+      <w:r>
+        <w:t>Test Database TearDown</w:t>
+      </w:r>
+    </w:p>
+    <w:p>
+      <w:r>
+        <w:t>Although my functional tests are running against a separate database, there is currently no way for me to clear the database before each test. This means that I cannot be sure of the number of quizzes in the database to make assertions against. To combat this, I have added manual tests to my test plan that will check that when a quiz is created/edited/deleted that it is displayed appropriately in the application.</w:t>
+      </w:r>
+    </w:p>
+    <w:p>
+      <w:r>
+        <w:t xml:space="preserve">As the database is set up on application start and the application has to be started before the tests run, I cannot replace the database with an </w:t>
+      </w:r>
+      <w:proofErr w:type="gramStart"/>
+      <w:r>
+        <w:t>in memory</w:t>
+      </w:r>
+      <w:proofErr w:type="gramEnd"/>
+      <w:r>
+        <w:t xml:space="preserve"> database as I have done for the unit tests.</w:t>
+      </w:r>
+    </w:p>
+    <w:p>
+      <w:pPr>
+        <w:pStyle w:val="Heading2"/>
+      </w:pPr>
+      <w:r>
+        <w:t>Registration</w:t>
+      </w:r>
+    </w:p>
+    <w:p>
+      <w:r>
+        <w:t xml:space="preserve">Although registration wasn’t a requirement of this project, I feel as though including a registration system of some kind would be useful in the future. </w:t>
+      </w:r>
+      <w:r>
+        <w:t xml:space="preserve">Currently, new users </w:t>
+      </w:r>
+      <w:proofErr w:type="gramStart"/>
+      <w:r>
+        <w:t>have to</w:t>
+      </w:r>
+      <w:proofErr w:type="gramEnd"/>
+      <w:r>
+        <w:t xml:space="preserve"> be added to the database initialisation method and they will only be added if the database is empty at the time of running.</w:t>
+      </w:r>
+    </w:p>
+    <w:p>
+      <w:r>
+        <w:lastRenderedPageBreak/>
+        <w:t xml:space="preserve">By adding a registration system, users could be added to the database without having to </w:t>
+      </w:r>
+      <w:r>
+        <w:t xml:space="preserve">amend the </w:t>
+      </w:r>
+      <w:proofErr w:type="spellStart"/>
+      <w:r>
+        <w:t>DbInitialiser.cs</w:t>
+      </w:r>
+      <w:proofErr w:type="spellEnd"/>
+      <w:r>
+        <w:t xml:space="preserve"> file </w:t>
+      </w:r>
+      <w:r>
+        <w:t xml:space="preserve">and then </w:t>
+      </w:r>
+      <w:r>
+        <w:t>run</w:t>
+      </w:r>
+      <w:r>
+        <w:t>ning</w:t>
+      </w:r>
+      <w:r>
+        <w:t xml:space="preserve"> commands in the command line interface to delete the database first. This also means that users will be able to keep their current list of quizzes when adding a new user.</w:t>
       </w:r>
       <w:bookmarkStart w:id="11" w:name="_GoBack"/>
       <w:bookmarkEnd w:id="11"/>
@@ -3329,7 +3420,7 @@
 </file>
 
 <file path=customXml/itemProps2.xml><?xml version="1.0" encoding="utf-8"?>
-<ds:datastoreItem xmlns:ds="http://schemas.openxmlformats.org/officeDocument/2006/customXml" ds:itemID="{DC76A1F1-5A89-4BC8-8F7C-C719930D8C8B}">
+<ds:datastoreItem xmlns:ds="http://schemas.openxmlformats.org/officeDocument/2006/customXml" ds:itemID="{8340A8B2-5D5B-4A35-BB90-AA687FD85745}">
   <ds:schemaRefs>
     <ds:schemaRef ds:uri="http://schemas.openxmlformats.org/officeDocument/2006/bibliography"/>
   </ds:schemaRefs>

</xml_diff>